<commit_message>
adding day 1 lecture
</commit_message>
<xml_diff>
--- a/BiomedicalDataScience_Syllabus.docx
+++ b/BiomedicalDataScience_Syllabus.docx
@@ -375,7 +375,7 @@
           <w:rPr>
             <w:rStyle w:val="Hyperlink"/>
           </w:rPr>
-          <w:t xml:space="preserve">https://github.com/wevanjohnson/2024_BMDA</w:t>
+          <w:t xml:space="preserve">https://github.com/wevanjohnson/2024_Spring_BDMA</w:t>
         </w:r>
       </w:hyperlink>
       <w:r>
@@ -984,7 +984,7 @@
         <w:pStyle w:val="Compact"/>
       </w:pPr>
       <w:r>
-        <w:t xml:space="preserve">4/22/24: Data formats (.fasta, .fastq, .sam/.bam); FASTQC and multiQC</w:t>
+        <w:t xml:space="preserve">4/22/24: Course introduction; Installation; Introduction to R</w:t>
       </w:r>
     </w:p>
     <w:p>
@@ -996,7 +996,7 @@
         <w:pStyle w:val="Compact"/>
       </w:pPr>
       <w:r>
-        <w:t xml:space="preserve">4/24/24: Sequence trimming and QC; alignment and wrangling</w:t>
+        <w:t xml:space="preserve">4/24/24: Essential tools for Data Science: Unix, GitHub, HPC</w:t>
       </w:r>
     </w:p>
     <w:p>
@@ -1004,7 +1004,7 @@
         <w:pStyle w:val="FirstParagraph"/>
       </w:pPr>
       <w:r>
-        <w:t xml:space="preserve">Genomics data analysis: mutation, linkage, and phylogenetics (Week 2)</w:t>
+        <w:t xml:space="preserve">Sequencing data preprocessing and quality control (Week 2)</w:t>
       </w:r>
     </w:p>
     <w:p>
@@ -1016,7 +1016,7 @@
         <w:pStyle w:val="Compact"/>
       </w:pPr>
       <w:r>
-        <w:t xml:space="preserve">4/29/24: Genomic sequence variation analysis; Plots and summaries</w:t>
+        <w:t xml:space="preserve">4/29/24: Data formats (.fasta, .fastq, .sam/.bam); FASTQC and multiQC</w:t>
       </w:r>
     </w:p>
     <w:p>
@@ -1028,7 +1028,7 @@
         <w:pStyle w:val="Compact"/>
       </w:pPr>
       <w:r>
-        <w:t xml:space="preserve">5/1/24: Linkage analysis; Phylogenetic trees</w:t>
+        <w:t xml:space="preserve">5/1/24: Sequence trimming and QC; alignment and wrangling</w:t>
       </w:r>
     </w:p>
     <w:p>
@@ -1036,7 +1036,7 @@
         <w:pStyle w:val="FirstParagraph"/>
       </w:pPr>
       <w:r>
-        <w:t xml:space="preserve">Genome-wide association study (GWAS) analysis (Week 3)</w:t>
+        <w:t xml:space="preserve">Genomics data analysis: mutation, linkage, and phylogenetics (Week 3)</w:t>
       </w:r>
     </w:p>
     <w:p>
@@ -1048,7 +1048,7 @@
         <w:pStyle w:val="Compact"/>
       </w:pPr>
       <w:r>
-        <w:t xml:space="preserve">5/6/24: Genome-wide association testing</w:t>
+        <w:t xml:space="preserve">5/6/24: Genomic sequence variation analysis; Plots and summaries</w:t>
       </w:r>
     </w:p>
     <w:p>
@@ -1060,7 +1060,7 @@
         <w:pStyle w:val="Compact"/>
       </w:pPr>
       <w:r>
-        <w:t xml:space="preserve">5/8/24: Quantitative trait analysis</w:t>
+        <w:t xml:space="preserve">5/8/24: Linkage analysis; Phylogenetic trees</w:t>
       </w:r>
     </w:p>
     <w:p>
@@ -1068,7 +1068,7 @@
         <w:pStyle w:val="FirstParagraph"/>
       </w:pPr>
       <w:r>
-        <w:t xml:space="preserve">Gene expression and proteomics analysis (Week 4)</w:t>
+        <w:t xml:space="preserve">Genome-wide association study (GWAS) analysis (Week 4)</w:t>
       </w:r>
     </w:p>
     <w:p>
@@ -1080,7 +1080,7 @@
         <w:pStyle w:val="Compact"/>
       </w:pPr>
       <w:r>
-        <w:t xml:space="preserve">5/13/24: Clustering/heatmaps; Dimension reduction</w:t>
+        <w:t xml:space="preserve">5/13/24: Genome-wide association testing</w:t>
       </w:r>
     </w:p>
     <w:p>
@@ -1092,7 +1092,7 @@
         <w:pStyle w:val="Compact"/>
       </w:pPr>
       <w:r>
-        <w:t xml:space="preserve">5/15/24: Batch correction; Differential expression analysis</w:t>
+        <w:t xml:space="preserve">5/15/24: Quantitative trait analysis</w:t>
       </w:r>
     </w:p>
     <w:p>
@@ -1100,7 +1100,7 @@
         <w:pStyle w:val="FirstParagraph"/>
       </w:pPr>
       <w:r>
-        <w:t xml:space="preserve">Network and single cell analysis (Week 5)</w:t>
+        <w:t xml:space="preserve">Gene expression and proteomics analysis (Week 5)</w:t>
       </w:r>
     </w:p>
     <w:p>
@@ -1112,7 +1112,7 @@
         <w:pStyle w:val="Compact"/>
       </w:pPr>
       <w:r>
-        <w:t xml:space="preserve">5/20/24: Pathway/network analysis</w:t>
+        <w:t xml:space="preserve">5/20/24: Clustering/heatmaps; Dimension reduction</w:t>
       </w:r>
     </w:p>
     <w:p>
@@ -1124,7 +1124,7 @@
         <w:pStyle w:val="Compact"/>
       </w:pPr>
       <w:r>
-        <w:t xml:space="preserve">5/22/24: Single cell RNA-seq analysis</w:t>
+        <w:t xml:space="preserve">5/22/24: Batch correction; Differential expression analysis</w:t>
       </w:r>
     </w:p>
     <w:p>
@@ -1132,7 +1132,7 @@
         <w:pStyle w:val="FirstParagraph"/>
       </w:pPr>
       <w:r>
-        <w:t xml:space="preserve">Epigenetic data analysis (Week 6)</w:t>
+        <w:t xml:space="preserve">Network analysis (Week 6)</w:t>
       </w:r>
     </w:p>
     <w:p>
@@ -1156,7 +1156,7 @@
         <w:pStyle w:val="Compact"/>
       </w:pPr>
       <w:r>
-        <w:t xml:space="preserve">5/29/24: Bump hunting/peak finding; Regulatory network analysis</w:t>
+        <w:t xml:space="preserve">5/29/24: Pathway/network analysis</w:t>
       </w:r>
     </w:p>
     <w:p>
@@ -1164,7 +1164,7 @@
         <w:pStyle w:val="FirstParagraph"/>
       </w:pPr>
       <w:r>
-        <w:t xml:space="preserve">Microbiome data analysis (Week 7)</w:t>
+        <w:t xml:space="preserve">Single cell and epigenetic data analysis (Week 7)</w:t>
       </w:r>
     </w:p>
     <w:p>
@@ -1176,7 +1176,7 @@
         <w:pStyle w:val="Compact"/>
       </w:pPr>
       <w:r>
-        <w:t xml:space="preserve">6/3/24: Diversity analysis; Dimension reduction</w:t>
+        <w:t xml:space="preserve">6/3/24: Single cell RNA-seq analysis</w:t>
       </w:r>
     </w:p>
     <w:p>
@@ -1188,7 +1188,7 @@
         <w:pStyle w:val="Compact"/>
       </w:pPr>
       <w:r>
-        <w:t xml:space="preserve">6/5/24: Differential abundance; Co-occurrence and functional analyses</w:t>
+        <w:t xml:space="preserve">6/5/24: Bump hunting/peak finding; Regulatory network analysis</w:t>
       </w:r>
     </w:p>
     <w:p>
@@ -1196,7 +1196,7 @@
         <w:pStyle w:val="FirstParagraph"/>
       </w:pPr>
       <w:r>
-        <w:t xml:space="preserve">Imaging and spatial data analysis (Week 8)</w:t>
+        <w:t xml:space="preserve">Microbiome data analysis (Week 8)</w:t>
       </w:r>
     </w:p>
     <w:p>
@@ -1208,7 +1208,7 @@
         <w:pStyle w:val="Compact"/>
       </w:pPr>
       <w:r>
-        <w:t xml:space="preserve">6/10/24: Types of imaging data; Tools for image analysis</w:t>
+        <w:t xml:space="preserve">6/10/24: Diversity analysis; Dimension reduction</w:t>
       </w:r>
     </w:p>
     <w:p>
@@ -1220,7 +1220,39 @@
         <w:pStyle w:val="Compact"/>
       </w:pPr>
       <w:r>
-        <w:t xml:space="preserve">6/12/24: Pattern recognition and machine learning; Final Projects Due</w:t>
+        <w:t xml:space="preserve">6/12/24: Differential abundance; Co-occurrence and functional analyses</w:t>
+      </w:r>
+    </w:p>
+    <w:p>
+      <w:pPr>
+        <w:pStyle w:val="FirstParagraph"/>
+      </w:pPr>
+      <w:r>
+        <w:t xml:space="preserve">Imaging and spatial data analysis (????)</w:t>
+      </w:r>
+    </w:p>
+    <w:p>
+      <w:pPr>
+        <w:numPr>
+          <w:ilvl w:val="0"/>
+          <w:numId w:val="1012"/>
+        </w:numPr>
+        <w:pStyle w:val="Compact"/>
+      </w:pPr>
+      <w:r>
+        <w:t xml:space="preserve">Types of imaging data; Tools for image analysis</w:t>
+      </w:r>
+    </w:p>
+    <w:p>
+      <w:pPr>
+        <w:numPr>
+          <w:ilvl w:val="0"/>
+          <w:numId w:val="1012"/>
+        </w:numPr>
+        <w:pStyle w:val="Compact"/>
+      </w:pPr>
+      <w:r>
+        <w:t xml:space="preserve">Pattern recognition and machine learning; Final Projects Due</w:t>
       </w:r>
     </w:p>
     <w:bookmarkEnd w:id="47"/>
@@ -1579,6 +1611,9 @@
     <w:abstractNumId w:val="991"/>
   </w:num>
   <w:num w:numId="1011">
+    <w:abstractNumId w:val="991"/>
+  </w:num>
+  <w:num w:numId="1012">
     <w:abstractNumId w:val="991"/>
   </w:num>
 </w:numbering>

</xml_diff>

<commit_message>
adding changes to first lecture
</commit_message>
<xml_diff>
--- a/BiomedicalDataScience_Syllabus.docx
+++ b/BiomedicalDataScience_Syllabus.docx
@@ -383,7 +383,25 @@
       </w:r>
     </w:p>
     <w:bookmarkEnd w:id="32"/>
-    <w:bookmarkStart w:id="38" w:name="course-textbooks"/>
+    <w:bookmarkStart w:id="33" w:name="canvas"/>
+    <w:p>
+      <w:pPr>
+        <w:pStyle w:val="Heading3"/>
+      </w:pPr>
+      <w:r>
+        <w:t xml:space="preserve">CANVAS:</w:t>
+      </w:r>
+    </w:p>
+    <w:p>
+      <w:pPr>
+        <w:pStyle w:val="FirstParagraph"/>
+      </w:pPr>
+      <w:r>
+        <w:t xml:space="preserve">There will also be a Canvas course page for this course. This is where you will be able to access links to past lectures, and also turn in your homework (and track your HW grades). The rest of the course materials will only be posted on GitHub.</w:t>
+      </w:r>
+    </w:p>
+    <w:bookmarkEnd w:id="33"/>
+    <w:bookmarkStart w:id="39" w:name="course-textbooks"/>
     <w:p>
       <w:pPr>
         <w:pStyle w:val="Heading3"/>
@@ -421,7 +439,7 @@
       <w:r>
         <w:t xml:space="preserve"> </w:t>
       </w:r>
-      <w:hyperlink r:id="rId33">
+      <w:hyperlink r:id="rId34">
         <w:r>
           <w:rPr>
             <w:rStyle w:val="Hyperlink"/>
@@ -451,7 +469,7 @@
       <w:r>
         <w:t xml:space="preserve"> </w:t>
       </w:r>
-      <w:hyperlink r:id="rId34">
+      <w:hyperlink r:id="rId35">
         <w:r>
           <w:rPr>
             <w:rStyle w:val="Hyperlink"/>
@@ -481,7 +499,7 @@
       <w:r>
         <w:t xml:space="preserve"> </w:t>
       </w:r>
-      <w:hyperlink r:id="rId35">
+      <w:hyperlink r:id="rId36">
         <w:r>
           <w:rPr>
             <w:rStyle w:val="Hyperlink"/>
@@ -511,7 +529,7 @@
       <w:r>
         <w:t xml:space="preserve"> </w:t>
       </w:r>
-      <w:hyperlink r:id="rId36">
+      <w:hyperlink r:id="rId37">
         <w:r>
           <w:rPr>
             <w:rStyle w:val="Hyperlink"/>
@@ -544,7 +562,7 @@
       <w:r>
         <w:t xml:space="preserve"> </w:t>
       </w:r>
-      <w:hyperlink r:id="rId37">
+      <w:hyperlink r:id="rId38">
         <w:r>
           <w:rPr>
             <w:rStyle w:val="Hyperlink"/>
@@ -553,8 +571,8 @@
         </w:r>
       </w:hyperlink>
     </w:p>
-    <w:bookmarkEnd w:id="38"/>
-    <w:bookmarkStart w:id="41" w:name="evaluation-methods-course-grading"/>
+    <w:bookmarkEnd w:id="39"/>
+    <w:bookmarkStart w:id="42" w:name="evaluation-methods-course-grading"/>
     <w:p>
       <w:pPr>
         <w:pStyle w:val="Heading3"/>
@@ -563,7 +581,7 @@
         <w:t xml:space="preserve">EVALUATION METHODS &amp; COURSE GRADING</w:t>
       </w:r>
     </w:p>
-    <w:bookmarkStart w:id="39" w:name="assessmentevaluation"/>
+    <w:bookmarkStart w:id="40" w:name="assessmentevaluation"/>
     <w:p>
       <w:pPr>
         <w:pStyle w:val="Heading4"/>
@@ -580,8 +598,8 @@
         <w:t xml:space="preserve">This course is a hands-on, project-based course. You will be graded based on homework assignments/mini projects (70%) and your final project (30%; there will be no final exam). Homework assignments and mini projects will be usually assigned at the beginning of each week and will be due by Wednesday of the week after the material is covered. However, please plan to be flexible on due dates based on the material covered in class.</w:t>
       </w:r>
     </w:p>
-    <w:bookmarkEnd w:id="39"/>
-    <w:bookmarkStart w:id="40" w:name="course-grading"/>
+    <w:bookmarkEnd w:id="40"/>
+    <w:bookmarkStart w:id="41" w:name="course-grading"/>
     <w:p>
       <w:pPr>
         <w:pStyle w:val="Heading4"/>
@@ -795,9 +813,9 @@
         </w:tc>
       </w:tr>
     </w:tbl>
-    <w:bookmarkEnd w:id="40"/>
     <w:bookmarkEnd w:id="41"/>
-    <w:bookmarkStart w:id="42" w:name="attendance"/>
+    <w:bookmarkEnd w:id="42"/>
+    <w:bookmarkStart w:id="43" w:name="attendance"/>
     <w:p>
       <w:pPr>
         <w:pStyle w:val="Heading3"/>
@@ -814,8 +832,8 @@
         <w:t xml:space="preserve">This course is being taught through a synchronous remote modality through Zoom. Attendance is mandatory; lecture recordings will only be available to students with university approved absences or pre-approved special circumstances. If you are sick or have any other justified reason to miss a lecture, please reach out to Dr. Johnson in advance and you will be reasonably accommodated.</w:t>
       </w:r>
     </w:p>
-    <w:bookmarkEnd w:id="42"/>
-    <w:bookmarkStart w:id="43" w:name="workload"/>
+    <w:bookmarkEnd w:id="43"/>
+    <w:bookmarkStart w:id="44" w:name="workload"/>
     <w:p>
       <w:pPr>
         <w:pStyle w:val="Heading3"/>
@@ -832,8 +850,8 @@
         <w:t xml:space="preserve">This is an 8-week, 2.0 credit class near the end of Spring 2024. In general, you should expect four hours of in class each week, and two hours outside of class for every hour in class.</w:t>
       </w:r>
     </w:p>
-    <w:bookmarkEnd w:id="43"/>
-    <w:bookmarkStart w:id="44" w:name="other-help"/>
+    <w:bookmarkEnd w:id="44"/>
+    <w:bookmarkStart w:id="45" w:name="other-help"/>
     <w:p>
       <w:pPr>
         <w:pStyle w:val="Heading3"/>
@@ -866,8 +884,8 @@
         <w:t xml:space="preserve">encourage you to contact early me if you have difficulty with the material. This course builds on material from prior lectures, so do not fall behind! My job is to help you understand the material as well as possible, and I am flexible with meeting times.</w:t>
       </w:r>
     </w:p>
-    <w:bookmarkEnd w:id="44"/>
-    <w:bookmarkStart w:id="46" w:name="academic-integrity"/>
+    <w:bookmarkEnd w:id="45"/>
+    <w:bookmarkStart w:id="47" w:name="academic-integrity"/>
     <w:p>
       <w:pPr>
         <w:pStyle w:val="Heading3"/>
@@ -883,7 +901,7 @@
       <w:r>
         <w:t xml:space="preserve">You are expected to have read and follow the guidelines at the university’s academic integrity website (</w:t>
       </w:r>
-      <w:hyperlink r:id="rId45">
+      <w:hyperlink r:id="rId46">
         <w:r>
           <w:rPr>
             <w:rStyle w:val="Hyperlink"/>
@@ -957,8 +975,8 @@
         <w:t xml:space="preserve"> </w:t>
       </w:r>
     </w:p>
-    <w:bookmarkEnd w:id="46"/>
-    <w:bookmarkStart w:id="47" w:name="Xb445eeffe597b6da678441faaf2161d7d3158e0"/>
+    <w:bookmarkEnd w:id="47"/>
+    <w:bookmarkStart w:id="48" w:name="Xb445eeffe597b6da678441faaf2161d7d3158e0"/>
     <w:p>
       <w:pPr>
         <w:pStyle w:val="Heading3"/>
@@ -1255,7 +1273,7 @@
         <w:t xml:space="preserve">Pattern recognition and machine learning</w:t>
       </w:r>
     </w:p>
-    <w:bookmarkEnd w:id="47"/>
+    <w:bookmarkEnd w:id="48"/>
     <w:sectPr/>
   </w:body>
 </w:document>

</xml_diff>

<commit_message>
syllabus and howmwork file ZahraAdahman
</commit_message>
<xml_diff>
--- a/BiomedicalDataScience_Syllabus.docx
+++ b/BiomedicalDataScience_Syllabus.docx
@@ -913,8 +913,6 @@
           <w:t>http://academicintegrity.rutgers.edu</w:t>
         </w:r>
       </w:hyperlink>
-      <w:bookmarkStart w:id="17" w:name="_GoBack"/>
-      <w:bookmarkEnd w:id="17"/>
       <w:r>
         <w:t>). These principles forbid plagiarism and require that every Rutgers University student to:</w:t>
       </w:r>
@@ -1027,7 +1025,7 @@
         <w:pStyle w:val="Heading3"/>
         <w:jc w:val="both"/>
       </w:pPr>
-      <w:bookmarkStart w:id="18" w:name="Xb445eeffe597b6da678441faaf2161d7d3158e0"/>
+      <w:bookmarkStart w:id="17" w:name="Xb445eeffe597b6da678441faaf2161d7d3158e0"/>
       <w:bookmarkEnd w:id="16"/>
       <w:r>
         <w:t>COURSE TOPICS AND OUTLINE (BY WEEK; MAY BE MODIFIED AS NEEDED)</w:t>
@@ -1313,6 +1311,11 @@
       <w:r>
         <w:t>6/12/24: Differential abundance; Co-occurrence and functional analyses; Final Projects Due</w:t>
       </w:r>
+      <w:r>
+        <w:t xml:space="preserve"> 11:59PM.</w:t>
+      </w:r>
+      <w:bookmarkStart w:id="18" w:name="_GoBack"/>
+      <w:bookmarkEnd w:id="18"/>
     </w:p>
     <w:p>
       <w:pPr>
@@ -1362,7 +1365,7 @@
       <w:r>
         <w:t>Pattern recognition and machine learning</w:t>
       </w:r>
-      <w:bookmarkEnd w:id="18"/>
+      <w:bookmarkEnd w:id="17"/>
     </w:p>
     <w:sectPr>
       <w:pgSz w:w="12240" w:h="15840"/>

</xml_diff>